<commit_message>
Checked in hosseinmoein/DataFrame/tags/2.0.0 as the final version avoiding use of C++20.
</commit_message>
<xml_diff>
--- a/docs/DateTimeDoc.docx
+++ b/docs/DateTimeDoc.docx
@@ -1,6 +1,6 @@
 
 <file path=word/document.xml><?xml version="1.0" encoding="utf-8"?>
-<w:document xmlns:wpc="http://schemas.microsoft.com/office/word/2010/wordprocessingCanvas" xmlns:cx="http://schemas.microsoft.com/office/drawing/2014/chartex" xmlns:cx1="http://schemas.microsoft.com/office/drawing/2015/9/8/chartex" xmlns:cx2="http://schemas.microsoft.com/office/drawing/2015/10/21/chartex" xmlns:cx3="http://schemas.microsoft.com/office/drawing/2016/5/9/chartex" xmlns:cx4="http://schemas.microsoft.com/office/drawing/2016/5/10/chartex" xmlns:cx5="http://schemas.microsoft.com/office/drawing/2016/5/11/chartex" xmlns:cx6="http://schemas.microsoft.com/office/drawing/2016/5/12/chartex" xmlns:cx7="http://schemas.microsoft.com/office/drawing/2016/5/13/chartex" xmlns:cx8="http://schemas.microsoft.com/office/drawing/2016/5/14/chartex" xmlns:mc="http://schemas.openxmlformats.org/markup-compatibility/2006" xmlns:aink="http://schemas.microsoft.com/office/drawing/2016/ink" xmlns:am3d="http://schemas.microsoft.com/office/drawing/2017/model3d" xmlns:o="urn:schemas-microsoft-com:office:office" xmlns:oel="http://schemas.microsoft.com/office/2019/extlst" xmlns:r="http://schemas.openxmlformats.org/officeDocument/2006/relationships" xmlns:m="http://schemas.openxmlformats.org/officeDocument/2006/math" xmlns:v="urn:schemas-microsoft-com:vml" xmlns:wp14="http://schemas.microsoft.com/office/word/2010/wordprocessingDrawing" xmlns:wp="http://schemas.openxmlformats.org/drawingml/2006/wordprocessingDrawing" xmlns:w10="urn:schemas-microsoft-com:office:word" xmlns:w="http://schemas.openxmlformats.org/wordprocessingml/2006/main" xmlns:w14="http://schemas.microsoft.com/office/word/2010/wordml" xmlns:w15="http://schemas.microsoft.com/office/word/2012/wordml" xmlns:w16cex="http://schemas.microsoft.com/office/word/2018/wordml/cex" xmlns:w16cid="http://schemas.microsoft.com/office/word/2016/wordml/cid" xmlns:w16="http://schemas.microsoft.com/office/word/2018/wordml" xmlns:w16sdtdh="http://schemas.microsoft.com/office/word/2020/wordml/sdtdatahash" xmlns:w16se="http://schemas.microsoft.com/office/word/2015/wordml/symex" xmlns:wpg="http://schemas.microsoft.com/office/word/2010/wordprocessingGroup" xmlns:wpi="http://schemas.microsoft.com/office/word/2010/wordprocessingInk" xmlns:wne="http://schemas.microsoft.com/office/word/2006/wordml" xmlns:wps="http://schemas.microsoft.com/office/word/2010/wordprocessingShape" mc:Ignorable="w14 w15 w16se w16cid w16 w16cex w16sdtdh wp14">
+<w:document xmlns:wpc="http://schemas.microsoft.com/office/word/2010/wordprocessingCanvas" xmlns:cx="http://schemas.microsoft.com/office/drawing/2014/chartex" xmlns:cx1="http://schemas.microsoft.com/office/drawing/2015/9/8/chartex" xmlns:cx2="http://schemas.microsoft.com/office/drawing/2015/10/21/chartex" xmlns:cx3="http://schemas.microsoft.com/office/drawing/2016/5/9/chartex" xmlns:cx4="http://schemas.microsoft.com/office/drawing/2016/5/10/chartex" xmlns:cx5="http://schemas.microsoft.com/office/drawing/2016/5/11/chartex" xmlns:cx6="http://schemas.microsoft.com/office/drawing/2016/5/12/chartex" xmlns:cx7="http://schemas.microsoft.com/office/drawing/2016/5/13/chartex" xmlns:cx8="http://schemas.microsoft.com/office/drawing/2016/5/14/chartex" xmlns:mc="http://schemas.openxmlformats.org/markup-compatibility/2006" xmlns:aink="http://schemas.microsoft.com/office/drawing/2016/ink" xmlns:am3d="http://schemas.microsoft.com/office/drawing/2017/model3d" xmlns:o="urn:schemas-microsoft-com:office:office" xmlns:r="http://schemas.openxmlformats.org/officeDocument/2006/relationships" xmlns:m="http://schemas.openxmlformats.org/officeDocument/2006/math" xmlns:v="urn:schemas-microsoft-com:vml" xmlns:wp14="http://schemas.microsoft.com/office/word/2010/wordprocessingDrawing" xmlns:wp="http://schemas.openxmlformats.org/drawingml/2006/wordprocessingDrawing" xmlns:w10="urn:schemas-microsoft-com:office:word" xmlns:w="http://schemas.openxmlformats.org/wordprocessingml/2006/main" xmlns:w14="http://schemas.microsoft.com/office/word/2010/wordml" xmlns:w15="http://schemas.microsoft.com/office/word/2012/wordml" xmlns:w16cex="http://schemas.microsoft.com/office/word/2018/wordml/cex" xmlns:w16cid="http://schemas.microsoft.com/office/word/2016/wordml/cid" xmlns:w16="http://schemas.microsoft.com/office/word/2018/wordml" xmlns:w16sdtdh="http://schemas.microsoft.com/office/word/2020/wordml/sdtdatahash" xmlns:w16se="http://schemas.microsoft.com/office/word/2015/wordml/symex" xmlns:wpg="http://schemas.microsoft.com/office/word/2010/wordprocessingGroup" xmlns:wpi="http://schemas.microsoft.com/office/word/2010/wordprocessingInk" xmlns:wne="http://schemas.microsoft.com/office/word/2006/wordml" xmlns:wps="http://schemas.microsoft.com/office/word/2010/wordprocessingShape" mc:Ignorable="w14 w15 w16se w16cid w16 w16cex w16sdtdh wp14">
   <w:body>
     <w:p>
       <w:pPr>
@@ -1381,117 +1381,7 @@
           <w:color w:val="70AD47" w:themeColor="accent6"/>
           <w:sz w:val="22"/>
         </w:rPr>
-        <w:t xml:space="preserve">// </w:t>
-      </w:r>
-      <w:proofErr w:type="gramStart"/>
-      <w:r>
-        <w:rPr>
-          <w:i/>
-          <w:color w:val="70AD47" w:themeColor="accent6"/>
-          <w:sz w:val="22"/>
-        </w:rPr>
-        <w:t>e.g.</w:t>
-      </w:r>
-      <w:proofErr w:type="gramEnd"/>
-      <w:r>
-        <w:rPr>
-          <w:i/>
-          <w:color w:val="70AD47" w:themeColor="accent6"/>
-          <w:sz w:val="22"/>
-        </w:rPr>
-        <w:t xml:space="preserve"> 2015-05-05</w:t>
-      </w:r>
-    </w:p>
-    <w:p>
-      <w:pPr>
-        <w:ind w:left="720"/>
-        <w:rPr>
-          <w:i/>
-          <w:color w:val="70AD47" w:themeColor="accent6"/>
-          <w:sz w:val="22"/>
-        </w:rPr>
-      </w:pPr>
-      <w:r>
-        <w:rPr>
-          <w:i/>
-          <w:color w:val="C45911" w:themeColor="accent2" w:themeShade="BF"/>
-          <w:sz w:val="22"/>
-        </w:rPr>
-        <w:t xml:space="preserve">    ISO_DT_</w:t>
-      </w:r>
-      <w:r>
-        <w:rPr>
-          <w:i/>
-          <w:color w:val="C45911" w:themeColor="accent2" w:themeShade="BF"/>
-          <w:sz w:val="22"/>
-        </w:rPr>
-        <w:t>NANO</w:t>
-      </w:r>
-      <w:r>
-        <w:rPr>
-          <w:i/>
-          <w:color w:val="C45911" w:themeColor="accent2" w:themeShade="BF"/>
-          <w:sz w:val="22"/>
-        </w:rPr>
-        <w:t xml:space="preserve"> = 1</w:t>
-      </w:r>
-      <w:r>
-        <w:rPr>
-          <w:i/>
-          <w:color w:val="C45911" w:themeColor="accent2" w:themeShade="BF"/>
-          <w:sz w:val="22"/>
-        </w:rPr>
-        <w:t>4</w:t>
-      </w:r>
-      <w:r>
-        <w:rPr>
-          <w:i/>
-          <w:color w:val="C45911" w:themeColor="accent2" w:themeShade="BF"/>
-          <w:sz w:val="22"/>
-        </w:rPr>
-        <w:t>,</w:t>
-      </w:r>
-      <w:r>
-        <w:rPr>
-          <w:i/>
-          <w:color w:val="C45911" w:themeColor="accent2" w:themeShade="BF"/>
-          <w:sz w:val="22"/>
-        </w:rPr>
-        <w:tab/>
-      </w:r>
-      <w:r>
-        <w:rPr>
-          <w:i/>
-          <w:color w:val="70AD47" w:themeColor="accent6"/>
-          <w:sz w:val="22"/>
-        </w:rPr>
-        <w:t xml:space="preserve">// </w:t>
-      </w:r>
-      <w:proofErr w:type="gramStart"/>
-      <w:r>
-        <w:rPr>
-          <w:i/>
-          <w:color w:val="70AD47" w:themeColor="accent6"/>
-          <w:sz w:val="22"/>
-        </w:rPr>
-        <w:t>e.g.</w:t>
-      </w:r>
-      <w:proofErr w:type="gramEnd"/>
-      <w:r>
-        <w:rPr>
-          <w:i/>
-          <w:color w:val="70AD47" w:themeColor="accent6"/>
-          <w:sz w:val="22"/>
-        </w:rPr>
-        <w:t xml:space="preserve"> 2015-05-05 13:51:04.</w:t>
-      </w:r>
-      <w:r>
-        <w:rPr>
-          <w:i/>
-          <w:color w:val="70AD47" w:themeColor="accent6"/>
-          <w:sz w:val="22"/>
-        </w:rPr>
-        <w:t>123456789</w:t>
+        <w:t>// e.g. 2015-05-05</w:t>
       </w:r>
     </w:p>
     <w:p>
@@ -3857,382 +3747,228 @@
     <w:p/>
     <w:p>
       <w:pPr>
-        <w:ind w:left="840"/>
-      </w:pPr>
-      <w:r>
-        <w:t xml:space="preserve">(1) </w:t>
-      </w:r>
+        <w:pStyle w:val="ListParagraph"/>
+        <w:numPr>
+          <w:ilvl w:val="0"/>
+          <w:numId w:val="2"/>
+        </w:numPr>
+      </w:pPr>
       <w:r>
         <w:t>YYYYMMDD</w:t>
       </w:r>
     </w:p>
     <w:p/>
     <w:p>
-      <w:r>
-        <w:t xml:space="preserve">            AME_STYLE:</w:t>
-      </w:r>
-    </w:p>
-    <w:p>
-      <w:r>
-        <w:t xml:space="preserve">              (2)  MM/DD/YYYY</w:t>
-      </w:r>
-    </w:p>
-    <w:p>
-      <w:r>
-        <w:t xml:space="preserve">              (3)  MM/DD/YYYY HH</w:t>
-      </w:r>
-    </w:p>
-    <w:p>
-      <w:r>
-        <w:t xml:space="preserve">              (4)  MM/DD/YYYY HH:MM</w:t>
-      </w:r>
-    </w:p>
-    <w:p>
-      <w:r>
-        <w:t xml:space="preserve">              (5)  MM/DD/YYYY HH:</w:t>
-      </w:r>
-      <w:proofErr w:type="gramStart"/>
-      <w:r>
-        <w:t>MM:SS</w:t>
-      </w:r>
-      <w:proofErr w:type="gramEnd"/>
-    </w:p>
-    <w:p>
-      <w:r>
-        <w:t xml:space="preserve">              (6)  MM/DD/YYYY HH:</w:t>
-      </w:r>
-      <w:proofErr w:type="gramStart"/>
-      <w:r>
-        <w:t>MM:SS.MMM</w:t>
-      </w:r>
-      <w:proofErr w:type="gramEnd"/>
-      <w:r>
-        <w:t xml:space="preserve">  // Milliseconds</w:t>
-      </w:r>
-    </w:p>
-    <w:p>
-      <w:r>
-        <w:t xml:space="preserve">              (7)  MM/DD/YYYY HH:</w:t>
-      </w:r>
-      <w:proofErr w:type="gramStart"/>
-      <w:r>
-        <w:t>MM:SS</w:t>
-      </w:r>
-      <w:proofErr w:type="gramEnd"/>
-      <w:r>
-        <w:t>.IIIIII  // Microseconds</w:t>
-      </w:r>
-    </w:p>
-    <w:p>
-      <w:r>
-        <w:t xml:space="preserve">              (8)  MM/DD/YYYY HH:</w:t>
-      </w:r>
-      <w:proofErr w:type="gramStart"/>
-      <w:r>
-        <w:t>MM:SS</w:t>
-      </w:r>
-      <w:proofErr w:type="gramEnd"/>
-      <w:r>
-        <w:t>.NNNNNNNNN  // Nanoseconds</w:t>
+      <w:pPr>
+        <w:ind w:left="720"/>
+      </w:pPr>
+      <w:r>
+        <w:t>AME_STYLE:</w:t>
+      </w:r>
+    </w:p>
+    <w:p>
+      <w:pPr>
+        <w:ind w:left="720"/>
+      </w:pPr>
+      <w:r>
+        <w:t xml:space="preserve">  (2)  </w:t>
+      </w:r>
+      <w:r>
+        <w:t>MM</w:t>
+      </w:r>
+      <w:r>
+        <w:t>/</w:t>
+      </w:r>
+      <w:r>
+        <w:t>DD</w:t>
+      </w:r>
+      <w:r>
+        <w:t>/YYYY</w:t>
+      </w:r>
+    </w:p>
+    <w:p>
+      <w:pPr>
+        <w:ind w:left="720"/>
+      </w:pPr>
+      <w:r>
+        <w:t xml:space="preserve">  (3)  </w:t>
+      </w:r>
+      <w:r>
+        <w:t>MM</w:t>
+      </w:r>
+      <w:r>
+        <w:t>/</w:t>
+      </w:r>
+      <w:r>
+        <w:t>DD</w:t>
+      </w:r>
+      <w:r>
+        <w:t>/YYYY HH</w:t>
+      </w:r>
+    </w:p>
+    <w:p>
+      <w:pPr>
+        <w:ind w:left="720"/>
+      </w:pPr>
+      <w:r>
+        <w:t xml:space="preserve">  (4)  </w:t>
+      </w:r>
+      <w:r>
+        <w:t>MM</w:t>
+      </w:r>
+      <w:r>
+        <w:t>/</w:t>
+      </w:r>
+      <w:r>
+        <w:t>DD</w:t>
+      </w:r>
+      <w:r>
+        <w:t>/YYYY HH:MM</w:t>
+      </w:r>
+    </w:p>
+    <w:p>
+      <w:pPr>
+        <w:ind w:left="720"/>
+      </w:pPr>
+      <w:r>
+        <w:t xml:space="preserve">  (5)  </w:t>
+      </w:r>
+      <w:r>
+        <w:t>MM</w:t>
+      </w:r>
+      <w:r>
+        <w:t>/</w:t>
+      </w:r>
+      <w:r>
+        <w:t>DD</w:t>
+      </w:r>
+      <w:r>
+        <w:t>/YYYY HH:MM:SS</w:t>
+      </w:r>
+    </w:p>
+    <w:p>
+      <w:pPr>
+        <w:ind w:left="720"/>
+      </w:pPr>
+      <w:r>
+        <w:t xml:space="preserve">  (6)  </w:t>
+      </w:r>
+      <w:r>
+        <w:t>MM</w:t>
+      </w:r>
+      <w:r>
+        <w:t>/</w:t>
+      </w:r>
+      <w:r>
+        <w:t>DD</w:t>
+      </w:r>
+      <w:r>
+        <w:t>/YYYY HH:MM:SS.MMM</w:t>
       </w:r>
     </w:p>
     <w:p/>
     <w:p>
-      <w:r>
-        <w:t xml:space="preserve">           EUR_STYLE:</w:t>
-      </w:r>
-    </w:p>
-    <w:p>
-      <w:r>
-        <w:t xml:space="preserve">             </w:t>
-      </w:r>
-      <w:r>
-        <w:t xml:space="preserve"> </w:t>
-      </w:r>
-      <w:r>
-        <w:t xml:space="preserve">(9)  </w:t>
-      </w:r>
-      <w:r>
-        <w:t xml:space="preserve">  </w:t>
-      </w:r>
-      <w:r>
-        <w:t>YYYY/MM/DD</w:t>
-      </w:r>
-    </w:p>
-    <w:p>
-      <w:r>
-        <w:t xml:space="preserve">             </w:t>
-      </w:r>
-      <w:r>
-        <w:t xml:space="preserve"> </w:t>
-      </w:r>
-      <w:r>
-        <w:t>(10)  YYYY/MM/DD HH</w:t>
-      </w:r>
-    </w:p>
-    <w:p>
-      <w:r>
-        <w:t xml:space="preserve">             </w:t>
-      </w:r>
-      <w:r>
-        <w:t xml:space="preserve"> </w:t>
-      </w:r>
-      <w:r>
-        <w:t>(11)  YYYY/MM/DD HH:MM</w:t>
-      </w:r>
-    </w:p>
-    <w:p>
-      <w:r>
-        <w:t xml:space="preserve">             </w:t>
-      </w:r>
-      <w:r>
-        <w:t xml:space="preserve"> </w:t>
-      </w:r>
-      <w:r>
-        <w:t xml:space="preserve">(12) </w:t>
-      </w:r>
-      <w:r>
-        <w:t xml:space="preserve"> </w:t>
-      </w:r>
-      <w:r>
-        <w:t>YYYY/MM/DD HH:</w:t>
-      </w:r>
-      <w:proofErr w:type="gramStart"/>
-      <w:r>
-        <w:t>MM:SS</w:t>
-      </w:r>
-      <w:proofErr w:type="gramEnd"/>
-    </w:p>
-    <w:p>
-      <w:r>
-        <w:t xml:space="preserve">             </w:t>
-      </w:r>
-      <w:r>
-        <w:t xml:space="preserve"> </w:t>
-      </w:r>
-      <w:r>
-        <w:t xml:space="preserve">(13) </w:t>
-      </w:r>
-      <w:r>
-        <w:t xml:space="preserve"> </w:t>
-      </w:r>
-      <w:r>
-        <w:t>YYYY/MM/DD HH:</w:t>
-      </w:r>
-      <w:proofErr w:type="gramStart"/>
-      <w:r>
-        <w:t>MM:SS.MMM</w:t>
-      </w:r>
-      <w:proofErr w:type="gramEnd"/>
-      <w:r>
-        <w:t xml:space="preserve">  // Milliseconds</w:t>
-      </w:r>
-    </w:p>
-    <w:p>
-      <w:r>
-        <w:t xml:space="preserve">             </w:t>
-      </w:r>
-      <w:r>
-        <w:t xml:space="preserve"> </w:t>
-      </w:r>
-      <w:r>
-        <w:t xml:space="preserve">(14)  </w:t>
-      </w:r>
-      <w:r>
-        <w:t>YYYY/MM/DD</w:t>
-      </w:r>
-      <w:r>
-        <w:t xml:space="preserve"> HH:</w:t>
-      </w:r>
-      <w:proofErr w:type="gramStart"/>
-      <w:r>
-        <w:t>MM:SS</w:t>
-      </w:r>
-      <w:proofErr w:type="gramEnd"/>
-      <w:r>
-        <w:t>.IIIIII  // Microseconds</w:t>
-      </w:r>
-    </w:p>
-    <w:p>
-      <w:r>
-        <w:t xml:space="preserve">             </w:t>
-      </w:r>
-      <w:r>
-        <w:t xml:space="preserve"> </w:t>
-      </w:r>
-      <w:r>
-        <w:t xml:space="preserve">(15)  </w:t>
-      </w:r>
-      <w:r>
-        <w:t>YYYY/MM/DD</w:t>
-      </w:r>
-      <w:r>
-        <w:t xml:space="preserve"> HH:</w:t>
-      </w:r>
-      <w:proofErr w:type="gramStart"/>
-      <w:r>
-        <w:t>MM:SS</w:t>
-      </w:r>
-      <w:proofErr w:type="gramEnd"/>
-      <w:r>
-        <w:t>.NNNNNNNNN  // Nanoseconds</w:t>
+      <w:pPr>
+        <w:ind w:left="720"/>
+      </w:pPr>
+      <w:r>
+        <w:t>EUR_STYLE:</w:t>
+      </w:r>
+    </w:p>
+    <w:p>
+      <w:pPr>
+        <w:ind w:left="720"/>
+      </w:pPr>
+      <w:r>
+        <w:t xml:space="preserve">  (7)  YYYY/MM/DD</w:t>
+      </w:r>
+    </w:p>
+    <w:p>
+      <w:pPr>
+        <w:ind w:left="720"/>
+      </w:pPr>
+      <w:r>
+        <w:t xml:space="preserve">  (8)  YYYY/MM/DD HH</w:t>
+      </w:r>
+    </w:p>
+    <w:p>
+      <w:pPr>
+        <w:ind w:left="720"/>
+      </w:pPr>
+      <w:r>
+        <w:t xml:space="preserve">  (9)  YYYY/MM/DD HH:MM</w:t>
+      </w:r>
+    </w:p>
+    <w:p>
+      <w:pPr>
+        <w:ind w:left="720"/>
+      </w:pPr>
+      <w:r>
+        <w:t xml:space="preserve">  (10) YYYY/MM/DD HH:MM:SS</w:t>
+      </w:r>
+    </w:p>
+    <w:p>
+      <w:pPr>
+        <w:ind w:left="720"/>
+      </w:pPr>
+      <w:r>
+        <w:t xml:space="preserve">  (11) YYYY/MM/DD HH:MM:SS.MMM</w:t>
       </w:r>
     </w:p>
     <w:p/>
     <w:p>
-      <w:r>
-        <w:t xml:space="preserve">           ISO_STYLE:</w:t>
-      </w:r>
-    </w:p>
-    <w:p>
-      <w:r>
-        <w:t xml:space="preserve">             </w:t>
-      </w:r>
-      <w:r>
-        <w:t xml:space="preserve"> </w:t>
-      </w:r>
-      <w:r>
-        <w:t xml:space="preserve">(16) </w:t>
-      </w:r>
-      <w:r>
-        <w:t xml:space="preserve"> </w:t>
-      </w:r>
-      <w:r>
-        <w:t>YYYY-MM-DD</w:t>
-      </w:r>
-    </w:p>
-    <w:p>
-      <w:r>
-        <w:t xml:space="preserve">             </w:t>
-      </w:r>
-      <w:r>
-        <w:t xml:space="preserve"> </w:t>
-      </w:r>
-      <w:r>
-        <w:t xml:space="preserve">(17) </w:t>
-      </w:r>
-      <w:r>
-        <w:t xml:space="preserve"> </w:t>
-      </w:r>
-      <w:r>
-        <w:t>YYYY-MM-DD HH</w:t>
-      </w:r>
-    </w:p>
-    <w:p>
-      <w:r>
-        <w:t xml:space="preserve">             </w:t>
-      </w:r>
-      <w:r>
-        <w:t xml:space="preserve"> </w:t>
-      </w:r>
-      <w:r>
-        <w:t xml:space="preserve">(18) </w:t>
-      </w:r>
-      <w:r>
-        <w:t xml:space="preserve"> </w:t>
-      </w:r>
-      <w:r>
-        <w:t>YYYY-MM-DD HH:MM</w:t>
-      </w:r>
-    </w:p>
-    <w:p>
-      <w:r>
-        <w:t xml:space="preserve">             </w:t>
-      </w:r>
-      <w:r>
-        <w:t xml:space="preserve"> </w:t>
-      </w:r>
-      <w:r>
-        <w:t xml:space="preserve">(19) </w:t>
-      </w:r>
-      <w:r>
-        <w:t xml:space="preserve"> </w:t>
-      </w:r>
-      <w:r>
-        <w:t>YYYY-MM-DD HH:</w:t>
-      </w:r>
-      <w:proofErr w:type="gramStart"/>
-      <w:r>
-        <w:t>MM:SS</w:t>
-      </w:r>
-      <w:proofErr w:type="gramEnd"/>
-    </w:p>
-    <w:p>
-      <w:r>
-        <w:t xml:space="preserve">             </w:t>
-      </w:r>
-      <w:r>
-        <w:t xml:space="preserve"> </w:t>
-      </w:r>
-      <w:r>
-        <w:t xml:space="preserve">(20) </w:t>
-      </w:r>
-      <w:r>
-        <w:t xml:space="preserve"> </w:t>
-      </w:r>
-      <w:r>
-        <w:t>YYYY-MM-DD HH:</w:t>
-      </w:r>
-      <w:proofErr w:type="gramStart"/>
-      <w:r>
-        <w:t>MM:SS.MMM</w:t>
-      </w:r>
-      <w:proofErr w:type="gramEnd"/>
-      <w:r>
-        <w:t xml:space="preserve">  // Milliseconds</w:t>
-      </w:r>
-    </w:p>
-    <w:p>
-      <w:r>
-        <w:t xml:space="preserve">             </w:t>
-      </w:r>
-      <w:r>
-        <w:t xml:space="preserve"> </w:t>
-      </w:r>
-      <w:r>
-        <w:t xml:space="preserve">(21)  </w:t>
-      </w:r>
-      <w:r>
-        <w:t>YYYY-MM-DD</w:t>
-      </w:r>
-      <w:r>
-        <w:t xml:space="preserve"> HH:</w:t>
-      </w:r>
-      <w:proofErr w:type="gramStart"/>
-      <w:r>
-        <w:t>MM:SS</w:t>
-      </w:r>
-      <w:proofErr w:type="gramEnd"/>
-      <w:r>
-        <w:t>.IIIIII  // Microseconds</w:t>
-      </w:r>
-    </w:p>
-    <w:p>
-      <w:r>
-        <w:t xml:space="preserve">             </w:t>
-      </w:r>
-      <w:r>
-        <w:t xml:space="preserve"> </w:t>
-      </w:r>
-      <w:r>
-        <w:t xml:space="preserve">(22)  </w:t>
-      </w:r>
-      <w:r>
-        <w:t>YYYY-MM-DD</w:t>
-      </w:r>
-      <w:r>
-        <w:t xml:space="preserve"> HH:</w:t>
-      </w:r>
-      <w:proofErr w:type="gramStart"/>
-      <w:r>
-        <w:t>MM:SS</w:t>
-      </w:r>
-      <w:proofErr w:type="gramEnd"/>
-      <w:r>
-        <w:t>.NNNNNNNNN  // Nanoseconds</w:t>
-      </w:r>
-    </w:p>
-    <w:p/>
+      <w:pPr>
+        <w:ind w:left="720"/>
+      </w:pPr>
+      <w:r>
+        <w:t>ISO_STYLE:</w:t>
+      </w:r>
+    </w:p>
+    <w:p>
+      <w:pPr>
+        <w:ind w:left="720"/>
+      </w:pPr>
+      <w:r>
+        <w:t xml:space="preserve">  (12) YYYY-MM-DD</w:t>
+      </w:r>
+    </w:p>
+    <w:p>
+      <w:pPr>
+        <w:ind w:left="720"/>
+      </w:pPr>
+      <w:r>
+        <w:t xml:space="preserve">  (13) YYYY-MM-DD HH</w:t>
+      </w:r>
+    </w:p>
+    <w:p>
+      <w:pPr>
+        <w:ind w:left="720"/>
+      </w:pPr>
+      <w:r>
+        <w:t xml:space="preserve">  (14) YYYY-MM-DD HH:MM</w:t>
+      </w:r>
+    </w:p>
+    <w:p>
+      <w:pPr>
+        <w:ind w:left="720"/>
+      </w:pPr>
+      <w:r>
+        <w:t xml:space="preserve">  (15) YYYY-MM-DD HH:MM:SS</w:t>
+      </w:r>
+    </w:p>
+    <w:p>
+      <w:pPr>
+        <w:ind w:left="720"/>
+      </w:pPr>
+      <w:r>
+        <w:t xml:space="preserve">  (16) YYYY-MM-DD HH:MM:SS.MMM</w:t>
+      </w:r>
+    </w:p>
+    <w:p>
+      <w:pPr>
+        <w:ind w:left="720"/>
+      </w:pPr>
+    </w:p>
     <w:p>
       <w:pPr>
         <w:ind w:left="720"/>
@@ -4245,10 +3981,7 @@
         <w:t>s</w:t>
       </w:r>
       <w:r>
-        <w:t xml:space="preserve">: The string to be </w:t>
-      </w:r>
-      <w:r>
-        <w:t>parsed.</w:t>
+        <w:t>: The string to be parsed</w:t>
       </w:r>
     </w:p>
     <w:p>
@@ -4270,9 +4003,6 @@
       </w:r>
       <w:r>
         <w:t>tring format from DT_DATE_STYLE above</w:t>
-      </w:r>
-      <w:r>
-        <w:t>.</w:t>
       </w:r>
     </w:p>
     <w:p>
@@ -4375,20 +4105,25 @@
         <w:t>: Nano seconds</w:t>
       </w:r>
     </w:p>
-    <w:p/>
-    <w:p>
-      <w:pPr>
-        <w:ind w:left="720"/>
-        <w:rPr>
-          <w:i/>
-          <w:color w:val="C45911" w:themeColor="accent2" w:themeShade="BF"/>
-        </w:rPr>
-      </w:pPr>
-      <w:r>
-        <w:rPr>
-          <w:i/>
-          <w:color w:val="C45911" w:themeColor="accent2" w:themeShade="BF"/>
-        </w:rPr>
+    <w:p>
+      <w:r>
+        <w:br w:type="page"/>
+      </w:r>
+    </w:p>
+    <w:p>
+      <w:pPr>
+        <w:ind w:left="720"/>
+        <w:rPr>
+          <w:i/>
+          <w:color w:val="C45911" w:themeColor="accent2" w:themeShade="BF"/>
+        </w:rPr>
+      </w:pPr>
+      <w:r>
+        <w:rPr>
+          <w:i/>
+          <w:color w:val="C45911" w:themeColor="accent2" w:themeShade="BF"/>
+        </w:rPr>
+        <w:lastRenderedPageBreak/>
         <w:t>void set_timezone (DT_TIME_ZONE tz</w:t>
       </w:r>
       <w:proofErr w:type="gramStart"/>
@@ -5784,7 +5519,7 @@
 </file>
 
 <file path=word/numbering.xml><?xml version="1.0" encoding="utf-8"?>
-<w:numbering xmlns:wpc="http://schemas.microsoft.com/office/word/2010/wordprocessingCanvas" xmlns:cx="http://schemas.microsoft.com/office/drawing/2014/chartex" xmlns:cx1="http://schemas.microsoft.com/office/drawing/2015/9/8/chartex" xmlns:cx2="http://schemas.microsoft.com/office/drawing/2015/10/21/chartex" xmlns:cx3="http://schemas.microsoft.com/office/drawing/2016/5/9/chartex" xmlns:cx4="http://schemas.microsoft.com/office/drawing/2016/5/10/chartex" xmlns:cx5="http://schemas.microsoft.com/office/drawing/2016/5/11/chartex" xmlns:cx6="http://schemas.microsoft.com/office/drawing/2016/5/12/chartex" xmlns:cx7="http://schemas.microsoft.com/office/drawing/2016/5/13/chartex" xmlns:cx8="http://schemas.microsoft.com/office/drawing/2016/5/14/chartex" xmlns:mc="http://schemas.openxmlformats.org/markup-compatibility/2006" xmlns:aink="http://schemas.microsoft.com/office/drawing/2016/ink" xmlns:am3d="http://schemas.microsoft.com/office/drawing/2017/model3d" xmlns:o="urn:schemas-microsoft-com:office:office" xmlns:oel="http://schemas.microsoft.com/office/2019/extlst" xmlns:r="http://schemas.openxmlformats.org/officeDocument/2006/relationships" xmlns:m="http://schemas.openxmlformats.org/officeDocument/2006/math" xmlns:v="urn:schemas-microsoft-com:vml" xmlns:wp14="http://schemas.microsoft.com/office/word/2010/wordprocessingDrawing" xmlns:wp="http://schemas.openxmlformats.org/drawingml/2006/wordprocessingDrawing" xmlns:w10="urn:schemas-microsoft-com:office:word" xmlns:w="http://schemas.openxmlformats.org/wordprocessingml/2006/main" xmlns:w14="http://schemas.microsoft.com/office/word/2010/wordml" xmlns:w15="http://schemas.microsoft.com/office/word/2012/wordml" xmlns:w16cex="http://schemas.microsoft.com/office/word/2018/wordml/cex" xmlns:w16cid="http://schemas.microsoft.com/office/word/2016/wordml/cid" xmlns:w16="http://schemas.microsoft.com/office/word/2018/wordml" xmlns:w16sdtdh="http://schemas.microsoft.com/office/word/2020/wordml/sdtdatahash" xmlns:w16se="http://schemas.microsoft.com/office/word/2015/wordml/symex" xmlns:wpg="http://schemas.microsoft.com/office/word/2010/wordprocessingGroup" xmlns:wpi="http://schemas.microsoft.com/office/word/2010/wordprocessingInk" xmlns:wne="http://schemas.microsoft.com/office/word/2006/wordml" xmlns:wps="http://schemas.microsoft.com/office/word/2010/wordprocessingShape" mc:Ignorable="w14 w15 w16se w16cid w16 w16cex w16sdtdh wp14">
+<w:numbering xmlns:wpc="http://schemas.microsoft.com/office/word/2010/wordprocessingCanvas" xmlns:cx="http://schemas.microsoft.com/office/drawing/2014/chartex" xmlns:cx1="http://schemas.microsoft.com/office/drawing/2015/9/8/chartex" xmlns:cx2="http://schemas.microsoft.com/office/drawing/2015/10/21/chartex" xmlns:cx3="http://schemas.microsoft.com/office/drawing/2016/5/9/chartex" xmlns:cx4="http://schemas.microsoft.com/office/drawing/2016/5/10/chartex" xmlns:cx5="http://schemas.microsoft.com/office/drawing/2016/5/11/chartex" xmlns:cx6="http://schemas.microsoft.com/office/drawing/2016/5/12/chartex" xmlns:cx7="http://schemas.microsoft.com/office/drawing/2016/5/13/chartex" xmlns:cx8="http://schemas.microsoft.com/office/drawing/2016/5/14/chartex" xmlns:mc="http://schemas.openxmlformats.org/markup-compatibility/2006" xmlns:aink="http://schemas.microsoft.com/office/drawing/2016/ink" xmlns:am3d="http://schemas.microsoft.com/office/drawing/2017/model3d" xmlns:o="urn:schemas-microsoft-com:office:office" xmlns:r="http://schemas.openxmlformats.org/officeDocument/2006/relationships" xmlns:m="http://schemas.openxmlformats.org/officeDocument/2006/math" xmlns:v="urn:schemas-microsoft-com:vml" xmlns:wp14="http://schemas.microsoft.com/office/word/2010/wordprocessingDrawing" xmlns:wp="http://schemas.openxmlformats.org/drawingml/2006/wordprocessingDrawing" xmlns:w10="urn:schemas-microsoft-com:office:word" xmlns:w="http://schemas.openxmlformats.org/wordprocessingml/2006/main" xmlns:w14="http://schemas.microsoft.com/office/word/2010/wordml" xmlns:w15="http://schemas.microsoft.com/office/word/2012/wordml" xmlns:w16cex="http://schemas.microsoft.com/office/word/2018/wordml/cex" xmlns:w16cid="http://schemas.microsoft.com/office/word/2016/wordml/cid" xmlns:w16="http://schemas.microsoft.com/office/word/2018/wordml" xmlns:w16sdtdh="http://schemas.microsoft.com/office/word/2020/wordml/sdtdatahash" xmlns:w16se="http://schemas.microsoft.com/office/word/2015/wordml/symex" xmlns:wpg="http://schemas.microsoft.com/office/word/2010/wordprocessingGroup" xmlns:wpi="http://schemas.microsoft.com/office/word/2010/wordprocessingInk" xmlns:wne="http://schemas.microsoft.com/office/word/2006/wordml" xmlns:wps="http://schemas.microsoft.com/office/word/2010/wordprocessingShape" mc:Ignorable="w14 w15 w16se w16cid w16 w16cex w16sdtdh wp14">
   <w:abstractNum w:abstractNumId="0" w15:restartNumberingAfterBreak="0">
     <w:nsid w:val="0E132B07"/>
     <w:multiLevelType w:val="hybridMultilevel"/>
@@ -5875,16 +5610,16 @@
     </w:lvl>
   </w:abstractNum>
   <w:abstractNum w:abstractNumId="1" w15:restartNumberingAfterBreak="0">
-    <w:nsid w:val="0F21125E"/>
+    <w:nsid w:val="1FD84CD6"/>
     <w:multiLevelType w:val="hybridMultilevel"/>
-    <w:tmpl w:val="7C3201F8"/>
-    <w:lvl w:ilvl="0" w:tplc="161C8FCE">
+    <w:tmpl w:val="169CBB90"/>
+    <w:lvl w:ilvl="0" w:tplc="90EAC4D8">
       <w:start w:val="1"/>
       <w:numFmt w:val="decimal"/>
       <w:lvlText w:val="(%1)"/>
       <w:lvlJc w:val="left"/>
       <w:pPr>
-        <w:ind w:left="1200" w:hanging="360"/>
+        <w:ind w:left="1240" w:hanging="400"/>
       </w:pPr>
       <w:rPr>
         <w:rFonts w:hint="default"/>
@@ -5963,102 +5698,10 @@
       </w:pPr>
     </w:lvl>
   </w:abstractNum>
-  <w:abstractNum w:abstractNumId="2" w15:restartNumberingAfterBreak="0">
-    <w:nsid w:val="1FD84CD6"/>
-    <w:multiLevelType w:val="hybridMultilevel"/>
-    <w:tmpl w:val="169CBB90"/>
-    <w:lvl w:ilvl="0" w:tplc="90EAC4D8">
-      <w:start w:val="1"/>
-      <w:numFmt w:val="decimal"/>
-      <w:lvlText w:val="(%1)"/>
-      <w:lvlJc w:val="left"/>
-      <w:pPr>
-        <w:ind w:left="1240" w:hanging="400"/>
-      </w:pPr>
-      <w:rPr>
-        <w:rFonts w:hint="default"/>
-      </w:rPr>
-    </w:lvl>
-    <w:lvl w:ilvl="1" w:tplc="04090019" w:tentative="1">
-      <w:start w:val="1"/>
-      <w:numFmt w:val="lowerLetter"/>
-      <w:lvlText w:val="%2."/>
-      <w:lvlJc w:val="left"/>
-      <w:pPr>
-        <w:ind w:left="1920" w:hanging="360"/>
-      </w:pPr>
-    </w:lvl>
-    <w:lvl w:ilvl="2" w:tplc="0409001B" w:tentative="1">
-      <w:start w:val="1"/>
-      <w:numFmt w:val="lowerRoman"/>
-      <w:lvlText w:val="%3."/>
-      <w:lvlJc w:val="right"/>
-      <w:pPr>
-        <w:ind w:left="2640" w:hanging="180"/>
-      </w:pPr>
-    </w:lvl>
-    <w:lvl w:ilvl="3" w:tplc="0409000F" w:tentative="1">
-      <w:start w:val="1"/>
-      <w:numFmt w:val="decimal"/>
-      <w:lvlText w:val="%4."/>
-      <w:lvlJc w:val="left"/>
-      <w:pPr>
-        <w:ind w:left="3360" w:hanging="360"/>
-      </w:pPr>
-    </w:lvl>
-    <w:lvl w:ilvl="4" w:tplc="04090019" w:tentative="1">
-      <w:start w:val="1"/>
-      <w:numFmt w:val="lowerLetter"/>
-      <w:lvlText w:val="%5."/>
-      <w:lvlJc w:val="left"/>
-      <w:pPr>
-        <w:ind w:left="4080" w:hanging="360"/>
-      </w:pPr>
-    </w:lvl>
-    <w:lvl w:ilvl="5" w:tplc="0409001B" w:tentative="1">
-      <w:start w:val="1"/>
-      <w:numFmt w:val="lowerRoman"/>
-      <w:lvlText w:val="%6."/>
-      <w:lvlJc w:val="right"/>
-      <w:pPr>
-        <w:ind w:left="4800" w:hanging="180"/>
-      </w:pPr>
-    </w:lvl>
-    <w:lvl w:ilvl="6" w:tplc="0409000F" w:tentative="1">
-      <w:start w:val="1"/>
-      <w:numFmt w:val="decimal"/>
-      <w:lvlText w:val="%7."/>
-      <w:lvlJc w:val="left"/>
-      <w:pPr>
-        <w:ind w:left="5520" w:hanging="360"/>
-      </w:pPr>
-    </w:lvl>
-    <w:lvl w:ilvl="7" w:tplc="04090019" w:tentative="1">
-      <w:start w:val="1"/>
-      <w:numFmt w:val="lowerLetter"/>
-      <w:lvlText w:val="%8."/>
-      <w:lvlJc w:val="left"/>
-      <w:pPr>
-        <w:ind w:left="6240" w:hanging="360"/>
-      </w:pPr>
-    </w:lvl>
-    <w:lvl w:ilvl="8" w:tplc="0409001B" w:tentative="1">
-      <w:start w:val="1"/>
-      <w:numFmt w:val="lowerRoman"/>
-      <w:lvlText w:val="%9."/>
-      <w:lvlJc w:val="right"/>
-      <w:pPr>
-        <w:ind w:left="6960" w:hanging="180"/>
-      </w:pPr>
-    </w:lvl>
-  </w:abstractNum>
-  <w:num w:numId="1" w16cid:durableId="1420521868">
+  <w:num w:numId="1">
     <w:abstractNumId w:val="0"/>
   </w:num>
-  <w:num w:numId="2" w16cid:durableId="1735278718">
-    <w:abstractNumId w:val="2"/>
-  </w:num>
-  <w:num w:numId="3" w16cid:durableId="1748769893">
+  <w:num w:numId="2">
     <w:abstractNumId w:val="1"/>
   </w:num>
 </w:numbering>

</xml_diff>